<commit_message>
updated configuration files to use the new http://flmnh-biscicol2.acis.ufl.edu/ds endpoint
</commit_message>
<xml_diff>
--- a/Documents/Smithsonian/SIWorkflowExplanation.docx
+++ b/Documents/Smithsonian/SIWorkflowExplanation.docx
@@ -8,6 +8,24 @@
           <w:b/>
         </w:rPr>
       </w:pPr>
+      <w:r>
+        <w:rPr>
+          <w:b/>
+        </w:rPr>
+        <w:softHyphen/>
+      </w:r>
+      <w:r>
+        <w:rPr>
+          <w:b/>
+        </w:rPr>
+        <w:softHyphen/>
+      </w:r>
+      <w:r>
+        <w:rPr>
+          <w:b/>
+        </w:rPr>
+        <w:softHyphen/>
+      </w:r>
       <w:proofErr w:type="spellStart"/>
       <w:r>
         <w:rPr>
@@ -317,8 +335,6 @@
       <w:r>
         <w:t xml:space="preserve"> a Java </w:t>
       </w:r>
-      <w:bookmarkStart w:id="0" w:name="_GoBack"/>
-      <w:bookmarkEnd w:id="0"/>
       <w:r>
         <w:t xml:space="preserve">Client </w:t>
       </w:r>
@@ -387,6 +403,135 @@
       <w:r>
         <w:t>(John) Handle application updates… when there is a new version available prompt user to get it.</w:t>
       </w:r>
+    </w:p>
+    <w:p>
+      <w:pPr>
+        <w:ind w:left="360"/>
+        <w:rPr>
+          <w:b/>
+        </w:rPr>
+      </w:pPr>
+    </w:p>
+    <w:p>
+      <w:pPr>
+        <w:ind w:left="360"/>
+        <w:rPr>
+          <w:b/>
+        </w:rPr>
+      </w:pPr>
+      <w:bookmarkStart w:id="0" w:name="_GoBack"/>
+      <w:r>
+        <w:rPr>
+          <w:b/>
+        </w:rPr>
+        <w:t>Requirements talked about/added in 2/25/2014 meeting</w:t>
+      </w:r>
+    </w:p>
+    <w:p>
+      <w:pPr>
+        <w:pStyle w:val="ListParagraph"/>
+        <w:numPr>
+          <w:ilvl w:val="0"/>
+          <w:numId w:val="1"/>
+        </w:numPr>
+      </w:pPr>
+      <w:r>
+        <w:t>Provide TOKEN for specific load into RCIS, can use that TOKEN for fetching data (e.g. from LIMS).</w:t>
+      </w:r>
+    </w:p>
+    <w:p>
+      <w:pPr>
+        <w:pStyle w:val="ListParagraph"/>
+        <w:numPr>
+          <w:ilvl w:val="0"/>
+          <w:numId w:val="1"/>
+        </w:numPr>
+      </w:pPr>
+      <w:r>
+        <w:t>Provide DEFINITION in XML configuration file.</w:t>
+      </w:r>
+      <w:r>
+        <w:t xml:space="preserve">  This is definition similar to what you currently see in the Beta Spreadsheet generator that Mike has written.</w:t>
+      </w:r>
+    </w:p>
+    <w:p>
+      <w:pPr>
+        <w:pStyle w:val="ListParagraph"/>
+        <w:numPr>
+          <w:ilvl w:val="0"/>
+          <w:numId w:val="1"/>
+        </w:numPr>
+      </w:pPr>
+      <w:r>
+        <w:t>8-10 configuration files</w:t>
+      </w:r>
+      <w:r>
+        <w:t xml:space="preserve"> will need to be generated by SI</w:t>
+      </w:r>
+      <w:r>
+        <w:t xml:space="preserve"> (that have some subset from a master file)</w:t>
+      </w:r>
+    </w:p>
+    <w:p>
+      <w:pPr>
+        <w:ind w:left="360"/>
+      </w:pPr>
+    </w:p>
+    <w:p>
+      <w:pPr>
+        <w:ind w:left="360"/>
+        <w:rPr>
+          <w:b/>
+        </w:rPr>
+      </w:pPr>
+      <w:r>
+        <w:rPr>
+          <w:b/>
+        </w:rPr>
+        <w:t>CUSTOM</w:t>
+      </w:r>
+      <w:r>
+        <w:rPr>
+          <w:b/>
+        </w:rPr>
+        <w:t>IZED</w:t>
+      </w:r>
+      <w:r>
+        <w:rPr>
+          <w:b/>
+        </w:rPr>
+        <w:t xml:space="preserve"> RULES</w:t>
+      </w:r>
+    </w:p>
+    <w:p>
+      <w:pPr>
+        <w:ind w:left="360"/>
+      </w:pPr>
+      <w:r>
+        <w:t>1. 2</w:t>
+      </w:r>
+      <w:r>
+        <w:rPr>
+          <w:vertAlign w:val="superscript"/>
+        </w:rPr>
+        <w:t>nd</w:t>
+      </w:r>
+      <w:r>
+        <w:t xml:space="preserve"> phase (past September)</w:t>
+      </w:r>
+      <w:r>
+        <w:t>—basically allows users fine-grained control over validation rules and at the same time participate in larger projects</w:t>
+      </w:r>
+    </w:p>
+    <w:bookmarkEnd w:id="0"/>
+    <w:p>
+      <w:pPr>
+        <w:pStyle w:val="ListParagraph"/>
+        <w:ind w:left="1440"/>
+        <w:rPr>
+          <w:b/>
+        </w:rPr>
+      </w:pPr>
     </w:p>
     <w:p>
       <w:pPr>

</xml_diff>